<commit_message>
prof PHP Hexlet kurs 5
</commit_message>
<xml_diff>
--- a/2_ intro_to_web_development/05 Backend разработка.docx
+++ b/2_ intro_to_web_development/05 Backend разработка.docx
@@ -1,6 +1,6 @@
 
 <file path=word/document.xml><?xml version="1.0" encoding="utf-8"?>
-<w:document xmlns:wpc="http://schemas.microsoft.com/office/word/2010/wordprocessingCanvas" xmlns:mc="http://schemas.openxmlformats.org/markup-compatibility/2006" xmlns:o="urn:schemas-microsoft-com:office:office" xmlns:r="http://schemas.openxmlformats.org/officeDocument/2006/relationships" xmlns:m="http://schemas.openxmlformats.org/officeDocument/2006/math" xmlns:v="urn:schemas-microsoft-com:vml" xmlns:wp14="http://schemas.microsoft.com/office/word/2010/wordprocessingDrawing" xmlns:wp="http://schemas.openxmlformats.org/drawingml/2006/wordprocessingDrawing" xmlns:w10="urn:schemas-microsoft-com:office:word" xmlns:w="http://schemas.openxmlformats.org/wordprocessingml/2006/main" xmlns:w14="http://schemas.microsoft.com/office/word/2010/wordml" xmlns:w15="http://schemas.microsoft.com/office/word/2012/wordml" xmlns:wpg="http://schemas.microsoft.com/office/word/2010/wordprocessingGroup" xmlns:wpi="http://schemas.microsoft.com/office/word/2010/wordprocessingInk" xmlns:wne="http://schemas.microsoft.com/office/word/2006/wordml" xmlns:wps="http://schemas.microsoft.com/office/word/2010/wordprocessingShape" mc:Ignorable="w14 w15 wp14">
+<w:document xmlns:wpc="http://schemas.microsoft.com/office/word/2010/wordprocessingCanvas" xmlns:cx="http://schemas.microsoft.com/office/drawing/2014/chartex" xmlns:cx1="http://schemas.microsoft.com/office/drawing/2015/9/8/chartex" xmlns:mc="http://schemas.openxmlformats.org/markup-compatibility/2006" xmlns:o="urn:schemas-microsoft-com:office:office" xmlns:r="http://schemas.openxmlformats.org/officeDocument/2006/relationships" xmlns:m="http://schemas.openxmlformats.org/officeDocument/2006/math" xmlns:v="urn:schemas-microsoft-com:vml" xmlns:wp14="http://schemas.microsoft.com/office/word/2010/wordprocessingDrawing" xmlns:wp="http://schemas.openxmlformats.org/drawingml/2006/wordprocessingDrawing" xmlns:w10="urn:schemas-microsoft-com:office:word" xmlns:w="http://schemas.openxmlformats.org/wordprocessingml/2006/main" xmlns:w14="http://schemas.microsoft.com/office/word/2010/wordml" xmlns:w15="http://schemas.microsoft.com/office/word/2012/wordml" xmlns:w16se="http://schemas.microsoft.com/office/word/2015/wordml/symex" xmlns:wpg="http://schemas.microsoft.com/office/word/2010/wordprocessingGroup" xmlns:wpi="http://schemas.microsoft.com/office/word/2010/wordprocessingInk" xmlns:wne="http://schemas.microsoft.com/office/word/2006/wordml" xmlns:wps="http://schemas.microsoft.com/office/word/2010/wordprocessingShape" mc:Ignorable="w14 w15 w16se wp14">
   <w:body>
     <w:p>
       <w:pPr>
@@ -22,7 +22,29 @@
           <w:szCs w:val="24"/>
           <w:lang w:eastAsia="ru-RU"/>
         </w:rPr>
-        <w:t>Статические сайты, как правило, используются на сайтах визитках, либо для документации. Для чего то более серьезного уже нужен динамический сайт.</w:t>
+        <w:t xml:space="preserve">Статические сайты, как правило, используются на сайтах визитках, либо для документации. Для </w:t>
+      </w:r>
+      <w:proofErr w:type="gramStart"/>
+      <w:r>
+        <w:rPr>
+          <w:rFonts w:ascii="Segoe UI" w:eastAsia="Times New Roman" w:hAnsi="Segoe UI" w:cs="Segoe UI"/>
+          <w:color w:val="292B2C"/>
+          <w:sz w:val="24"/>
+          <w:szCs w:val="24"/>
+          <w:lang w:eastAsia="ru-RU"/>
+        </w:rPr>
+        <w:t>чего то</w:t>
+      </w:r>
+      <w:proofErr w:type="gramEnd"/>
+      <w:r>
+        <w:rPr>
+          <w:rFonts w:ascii="Segoe UI" w:eastAsia="Times New Roman" w:hAnsi="Segoe UI" w:cs="Segoe UI"/>
+          <w:color w:val="292B2C"/>
+          <w:sz w:val="24"/>
+          <w:szCs w:val="24"/>
+          <w:lang w:eastAsia="ru-RU"/>
+        </w:rPr>
+        <w:t xml:space="preserve"> более серьезного уже нужен динамический сайт.</w:t>
       </w:r>
     </w:p>
     <w:p>
@@ -158,6 +180,7 @@
           <w:lang w:val="en-US" w:eastAsia="ru-RU"/>
         </w:rPr>
       </w:pPr>
+      <w:proofErr w:type="gramStart"/>
       <w:r>
         <w:rPr>
           <w:rFonts w:ascii="Consolas" w:eastAsia="Times New Roman" w:hAnsi="Consolas" w:cs="Consolas"/>
@@ -169,6 +192,7 @@
         </w:rPr>
         <w:t>.card</w:t>
       </w:r>
+      <w:proofErr w:type="gramEnd"/>
     </w:p>
     <w:p>
       <w:pPr>
@@ -210,7 +234,31 @@
           <w:shd w:val="clear" w:color="auto" w:fill="F8F8F8"/>
           <w:lang w:val="en-US" w:eastAsia="ru-RU"/>
         </w:rPr>
-        <w:t xml:space="preserve">  .card-header</w:t>
+        <w:t xml:space="preserve">  </w:t>
+      </w:r>
+      <w:proofErr w:type="gramStart"/>
+      <w:r>
+        <w:rPr>
+          <w:rFonts w:ascii="Consolas" w:eastAsia="Times New Roman" w:hAnsi="Consolas" w:cs="Consolas"/>
+          <w:color w:val="333333"/>
+          <w:sz w:val="20"/>
+          <w:szCs w:val="20"/>
+          <w:shd w:val="clear" w:color="auto" w:fill="F8F8F8"/>
+          <w:lang w:val="en-US" w:eastAsia="ru-RU"/>
+        </w:rPr>
+        <w:t>.card</w:t>
+      </w:r>
+      <w:proofErr w:type="gramEnd"/>
+      <w:r>
+        <w:rPr>
+          <w:rFonts w:ascii="Consolas" w:eastAsia="Times New Roman" w:hAnsi="Consolas" w:cs="Consolas"/>
+          <w:color w:val="333333"/>
+          <w:sz w:val="20"/>
+          <w:szCs w:val="20"/>
+          <w:shd w:val="clear" w:color="auto" w:fill="F8F8F8"/>
+          <w:lang w:val="en-US" w:eastAsia="ru-RU"/>
+        </w:rPr>
+        <w:t>-header</w:t>
       </w:r>
     </w:p>
     <w:p>
@@ -309,7 +357,31 @@
           <w:shd w:val="clear" w:color="auto" w:fill="F8F8F8"/>
           <w:lang w:val="en-US" w:eastAsia="ru-RU"/>
         </w:rPr>
-        <w:t xml:space="preserve">      = link_to user_path(@topic.creator.username), </w:t>
+        <w:t xml:space="preserve">      = link_to user_path(@</w:t>
+      </w:r>
+      <w:proofErr w:type="gramStart"/>
+      <w:r>
+        <w:rPr>
+          <w:rFonts w:ascii="Consolas" w:eastAsia="Times New Roman" w:hAnsi="Consolas" w:cs="Consolas"/>
+          <w:color w:val="333333"/>
+          <w:sz w:val="20"/>
+          <w:szCs w:val="20"/>
+          <w:shd w:val="clear" w:color="auto" w:fill="F8F8F8"/>
+          <w:lang w:val="en-US" w:eastAsia="ru-RU"/>
+        </w:rPr>
+        <w:t>topic.creator</w:t>
+      </w:r>
+      <w:proofErr w:type="gramEnd"/>
+      <w:r>
+        <w:rPr>
+          <w:rFonts w:ascii="Consolas" w:eastAsia="Times New Roman" w:hAnsi="Consolas" w:cs="Consolas"/>
+          <w:color w:val="333333"/>
+          <w:sz w:val="20"/>
+          <w:szCs w:val="20"/>
+          <w:shd w:val="clear" w:color="auto" w:fill="F8F8F8"/>
+          <w:lang w:val="en-US" w:eastAsia="ru-RU"/>
+        </w:rPr>
+        <w:t xml:space="preserve">.username), </w:t>
       </w:r>
       <w:r>
         <w:rPr>
@@ -461,8 +533,21 @@
           <w:shd w:val="clear" w:color="auto" w:fill="F8F8F8"/>
           <w:lang w:val="en-US" w:eastAsia="ru-RU"/>
         </w:rPr>
-        <w:t>= @topic.creator</w:t>
-      </w:r>
+        <w:t>= @</w:t>
+      </w:r>
+      <w:proofErr w:type="gramStart"/>
+      <w:r>
+        <w:rPr>
+          <w:rFonts w:ascii="Consolas" w:eastAsia="Times New Roman" w:hAnsi="Consolas" w:cs="Consolas"/>
+          <w:color w:val="333333"/>
+          <w:sz w:val="20"/>
+          <w:szCs w:val="20"/>
+          <w:shd w:val="clear" w:color="auto" w:fill="F8F8F8"/>
+          <w:lang w:val="en-US" w:eastAsia="ru-RU"/>
+        </w:rPr>
+        <w:t>topic.creator</w:t>
+      </w:r>
+      <w:proofErr w:type="gramEnd"/>
     </w:p>
     <w:p>
       <w:pPr>
@@ -504,7 +589,31 @@
           <w:shd w:val="clear" w:color="auto" w:fill="F8F8F8"/>
           <w:lang w:val="en-US" w:eastAsia="ru-RU"/>
         </w:rPr>
-        <w:t xml:space="preserve">  .card-block</w:t>
+        <w:t xml:space="preserve">  </w:t>
+      </w:r>
+      <w:proofErr w:type="gramStart"/>
+      <w:r>
+        <w:rPr>
+          <w:rFonts w:ascii="Consolas" w:eastAsia="Times New Roman" w:hAnsi="Consolas" w:cs="Consolas"/>
+          <w:color w:val="333333"/>
+          <w:sz w:val="20"/>
+          <w:szCs w:val="20"/>
+          <w:shd w:val="clear" w:color="auto" w:fill="F8F8F8"/>
+          <w:lang w:val="en-US" w:eastAsia="ru-RU"/>
+        </w:rPr>
+        <w:t>.card</w:t>
+      </w:r>
+      <w:proofErr w:type="gramEnd"/>
+      <w:r>
+        <w:rPr>
+          <w:rFonts w:ascii="Consolas" w:eastAsia="Times New Roman" w:hAnsi="Consolas" w:cs="Consolas"/>
+          <w:color w:val="333333"/>
+          <w:sz w:val="20"/>
+          <w:szCs w:val="20"/>
+          <w:shd w:val="clear" w:color="auto" w:fill="F8F8F8"/>
+          <w:lang w:val="en-US" w:eastAsia="ru-RU"/>
+        </w:rPr>
+        <w:t>-block</w:t>
       </w:r>
     </w:p>
     <w:p>
@@ -603,7 +712,31 @@
           <w:shd w:val="clear" w:color="auto" w:fill="F8F8F8"/>
           <w:lang w:val="en-US" w:eastAsia="ru-RU"/>
         </w:rPr>
-        <w:t xml:space="preserve">      .hexlet-topic-content.hexlet-content-container</w:t>
+        <w:t xml:space="preserve">      </w:t>
+      </w:r>
+      <w:proofErr w:type="gramStart"/>
+      <w:r>
+        <w:rPr>
+          <w:rFonts w:ascii="Consolas" w:eastAsia="Times New Roman" w:hAnsi="Consolas" w:cs="Consolas"/>
+          <w:color w:val="333333"/>
+          <w:sz w:val="20"/>
+          <w:szCs w:val="20"/>
+          <w:shd w:val="clear" w:color="auto" w:fill="F8F8F8"/>
+          <w:lang w:val="en-US" w:eastAsia="ru-RU"/>
+        </w:rPr>
+        <w:t>.hexlet</w:t>
+      </w:r>
+      <w:proofErr w:type="gramEnd"/>
+      <w:r>
+        <w:rPr>
+          <w:rFonts w:ascii="Consolas" w:eastAsia="Times New Roman" w:hAnsi="Consolas" w:cs="Consolas"/>
+          <w:color w:val="333333"/>
+          <w:sz w:val="20"/>
+          <w:szCs w:val="20"/>
+          <w:shd w:val="clear" w:color="auto" w:fill="F8F8F8"/>
+          <w:lang w:val="en-US" w:eastAsia="ru-RU"/>
+        </w:rPr>
+        <w:t>-topic-content.hexlet-content-container</w:t>
       </w:r>
     </w:p>
     <w:p>
@@ -670,7 +803,31 @@
           <w:shd w:val="clear" w:color="auto" w:fill="F8F8F8"/>
           <w:lang w:val="en-US" w:eastAsia="ru-RU"/>
         </w:rPr>
-        <w:t>= markdown2html(@topic.title)</w:t>
+        <w:t>= markdown2html(@</w:t>
+      </w:r>
+      <w:proofErr w:type="gramStart"/>
+      <w:r>
+        <w:rPr>
+          <w:rFonts w:ascii="Consolas" w:eastAsia="Times New Roman" w:hAnsi="Consolas" w:cs="Consolas"/>
+          <w:color w:val="333333"/>
+          <w:sz w:val="20"/>
+          <w:szCs w:val="20"/>
+          <w:shd w:val="clear" w:color="auto" w:fill="F8F8F8"/>
+          <w:lang w:val="en-US" w:eastAsia="ru-RU"/>
+        </w:rPr>
+        <w:t>topic.title</w:t>
+      </w:r>
+      <w:proofErr w:type="gramEnd"/>
+      <w:r>
+        <w:rPr>
+          <w:rFonts w:ascii="Consolas" w:eastAsia="Times New Roman" w:hAnsi="Consolas" w:cs="Consolas"/>
+          <w:color w:val="333333"/>
+          <w:sz w:val="20"/>
+          <w:szCs w:val="20"/>
+          <w:shd w:val="clear" w:color="auto" w:fill="F8F8F8"/>
+          <w:lang w:val="en-US" w:eastAsia="ru-RU"/>
+        </w:rPr>
+        <w:t>)</w:t>
       </w:r>
     </w:p>
     <w:p>
@@ -756,7 +913,31 @@
           <w:shd w:val="clear" w:color="auto" w:fill="F8F8F8"/>
           <w:lang w:val="en-US" w:eastAsia="ru-RU"/>
         </w:rPr>
-        <w:t xml:space="preserve">      - @topic.comments.each </w:t>
+        <w:t xml:space="preserve">      - @</w:t>
+      </w:r>
+      <w:proofErr w:type="gramStart"/>
+      <w:r>
+        <w:rPr>
+          <w:rFonts w:ascii="Consolas" w:eastAsia="Times New Roman" w:hAnsi="Consolas" w:cs="Consolas"/>
+          <w:color w:val="333333"/>
+          <w:sz w:val="20"/>
+          <w:szCs w:val="20"/>
+          <w:shd w:val="clear" w:color="auto" w:fill="F8F8F8"/>
+          <w:lang w:val="en-US" w:eastAsia="ru-RU"/>
+        </w:rPr>
+        <w:t>topic.comments</w:t>
+      </w:r>
+      <w:proofErr w:type="gramEnd"/>
+      <w:r>
+        <w:rPr>
+          <w:rFonts w:ascii="Consolas" w:eastAsia="Times New Roman" w:hAnsi="Consolas" w:cs="Consolas"/>
+          <w:color w:val="333333"/>
+          <w:sz w:val="20"/>
+          <w:szCs w:val="20"/>
+          <w:shd w:val="clear" w:color="auto" w:fill="F8F8F8"/>
+          <w:lang w:val="en-US" w:eastAsia="ru-RU"/>
+        </w:rPr>
+        <w:t xml:space="preserve">.each </w:t>
       </w:r>
       <w:r>
         <w:rPr>
@@ -881,6 +1062,7 @@
         </w:rPr>
         <w:t xml:space="preserve">          %</w:t>
       </w:r>
+      <w:proofErr w:type="gramStart"/>
       <w:r>
         <w:rPr>
           <w:rFonts w:ascii="Consolas" w:eastAsia="Times New Roman" w:hAnsi="Consolas" w:cs="Consolas"/>
@@ -903,7 +1085,19 @@
           <w:shd w:val="clear" w:color="auto" w:fill="F8F8F8"/>
           <w:lang w:val="en-US" w:eastAsia="ru-RU"/>
         </w:rPr>
-        <w:t>.mb-3.hexlet-dashed</w:t>
+        <w:t>.mb</w:t>
+      </w:r>
+      <w:proofErr w:type="gramEnd"/>
+      <w:r>
+        <w:rPr>
+          <w:rFonts w:ascii="Consolas" w:eastAsia="Times New Roman" w:hAnsi="Consolas" w:cs="Consolas"/>
+          <w:color w:val="000080"/>
+          <w:sz w:val="20"/>
+          <w:szCs w:val="20"/>
+          <w:shd w:val="clear" w:color="auto" w:fill="F8F8F8"/>
+          <w:lang w:val="en-US" w:eastAsia="ru-RU"/>
+        </w:rPr>
+        <w:t>-3.hexlet-dashed</w:t>
       </w:r>
     </w:p>
     <w:p>
@@ -946,8 +1140,21 @@
           <w:shd w:val="clear" w:color="auto" w:fill="F8F8F8"/>
           <w:lang w:val="en-US" w:eastAsia="ru-RU"/>
         </w:rPr>
-        <w:t xml:space="preserve">          .row</w:t>
-      </w:r>
+        <w:t xml:space="preserve">          </w:t>
+      </w:r>
+      <w:proofErr w:type="gramStart"/>
+      <w:r>
+        <w:rPr>
+          <w:rFonts w:ascii="Consolas" w:eastAsia="Times New Roman" w:hAnsi="Consolas" w:cs="Consolas"/>
+          <w:color w:val="333333"/>
+          <w:sz w:val="20"/>
+          <w:szCs w:val="20"/>
+          <w:shd w:val="clear" w:color="auto" w:fill="F8F8F8"/>
+          <w:lang w:val="en-US" w:eastAsia="ru-RU"/>
+        </w:rPr>
+        <w:t>.row</w:t>
+      </w:r>
+      <w:proofErr w:type="gramEnd"/>
     </w:p>
     <w:p>
       <w:pPr>
@@ -989,7 +1196,31 @@
           <w:shd w:val="clear" w:color="auto" w:fill="F8F8F8"/>
           <w:lang w:val="en-US" w:eastAsia="ru-RU"/>
         </w:rPr>
-        <w:t xml:space="preserve">            .col-md-10</w:t>
+        <w:t xml:space="preserve">            </w:t>
+      </w:r>
+      <w:proofErr w:type="gramStart"/>
+      <w:r>
+        <w:rPr>
+          <w:rFonts w:ascii="Consolas" w:eastAsia="Times New Roman" w:hAnsi="Consolas" w:cs="Consolas"/>
+          <w:color w:val="333333"/>
+          <w:sz w:val="20"/>
+          <w:szCs w:val="20"/>
+          <w:shd w:val="clear" w:color="auto" w:fill="F8F8F8"/>
+          <w:lang w:val="en-US" w:eastAsia="ru-RU"/>
+        </w:rPr>
+        <w:t>.col</w:t>
+      </w:r>
+      <w:proofErr w:type="gramEnd"/>
+      <w:r>
+        <w:rPr>
+          <w:rFonts w:ascii="Consolas" w:eastAsia="Times New Roman" w:hAnsi="Consolas" w:cs="Consolas"/>
+          <w:color w:val="333333"/>
+          <w:sz w:val="20"/>
+          <w:szCs w:val="20"/>
+          <w:shd w:val="clear" w:color="auto" w:fill="F8F8F8"/>
+          <w:lang w:val="en-US" w:eastAsia="ru-RU"/>
+        </w:rPr>
+        <w:t>-md-10</w:t>
       </w:r>
     </w:p>
     <w:p>
@@ -1056,8 +1287,21 @@
           <w:shd w:val="clear" w:color="auto" w:fill="F8F8F8"/>
           <w:lang w:val="en-US" w:eastAsia="ru-RU"/>
         </w:rPr>
-        <w:t>= comment.creator</w:t>
-      </w:r>
+        <w:t xml:space="preserve">= </w:t>
+      </w:r>
+      <w:proofErr w:type="gramStart"/>
+      <w:r>
+        <w:rPr>
+          <w:rFonts w:ascii="Consolas" w:eastAsia="Times New Roman" w:hAnsi="Consolas" w:cs="Consolas"/>
+          <w:color w:val="333333"/>
+          <w:sz w:val="20"/>
+          <w:szCs w:val="20"/>
+          <w:shd w:val="clear" w:color="auto" w:fill="F8F8F8"/>
+          <w:lang w:val="en-US" w:eastAsia="ru-RU"/>
+        </w:rPr>
+        <w:t>comment.creator</w:t>
+      </w:r>
+      <w:proofErr w:type="gramEnd"/>
     </w:p>
     <w:p>
       <w:pPr>
@@ -1155,7 +1399,31 @@
           <w:shd w:val="clear" w:color="auto" w:fill="F8F8F8"/>
           <w:lang w:val="en-US" w:eastAsia="ru-RU"/>
         </w:rPr>
-        <w:t xml:space="preserve">            .hexlet-topic-content.hexlet-content-container</w:t>
+        <w:t xml:space="preserve">            </w:t>
+      </w:r>
+      <w:proofErr w:type="gramStart"/>
+      <w:r>
+        <w:rPr>
+          <w:rFonts w:ascii="Consolas" w:eastAsia="Times New Roman" w:hAnsi="Consolas" w:cs="Consolas"/>
+          <w:color w:val="333333"/>
+          <w:sz w:val="20"/>
+          <w:szCs w:val="20"/>
+          <w:shd w:val="clear" w:color="auto" w:fill="F8F8F8"/>
+          <w:lang w:val="en-US" w:eastAsia="ru-RU"/>
+        </w:rPr>
+        <w:t>.hexlet</w:t>
+      </w:r>
+      <w:proofErr w:type="gramEnd"/>
+      <w:r>
+        <w:rPr>
+          <w:rFonts w:ascii="Consolas" w:eastAsia="Times New Roman" w:hAnsi="Consolas" w:cs="Consolas"/>
+          <w:color w:val="333333"/>
+          <w:sz w:val="20"/>
+          <w:szCs w:val="20"/>
+          <w:shd w:val="clear" w:color="auto" w:fill="F8F8F8"/>
+          <w:lang w:val="en-US" w:eastAsia="ru-RU"/>
+        </w:rPr>
+        <w:t>-topic-content.hexlet-content-container</w:t>
       </w:r>
     </w:p>
     <w:p>
@@ -1233,7 +1501,31 @@
           <w:shd w:val="clear" w:color="auto" w:fill="F8F8F8"/>
           <w:lang w:eastAsia="ru-RU"/>
         </w:rPr>
-        <w:t>= markdown2html(comment.body)</w:t>
+        <w:t>= markdown2html(</w:t>
+      </w:r>
+      <w:proofErr w:type="gramStart"/>
+      <w:r>
+        <w:rPr>
+          <w:rFonts w:ascii="Consolas" w:eastAsia="Times New Roman" w:hAnsi="Consolas" w:cs="Consolas"/>
+          <w:color w:val="333333"/>
+          <w:sz w:val="20"/>
+          <w:szCs w:val="20"/>
+          <w:shd w:val="clear" w:color="auto" w:fill="F8F8F8"/>
+          <w:lang w:eastAsia="ru-RU"/>
+        </w:rPr>
+        <w:t>comment.body</w:t>
+      </w:r>
+      <w:proofErr w:type="gramEnd"/>
+      <w:r>
+        <w:rPr>
+          <w:rFonts w:ascii="Consolas" w:eastAsia="Times New Roman" w:hAnsi="Consolas" w:cs="Consolas"/>
+          <w:color w:val="333333"/>
+          <w:sz w:val="20"/>
+          <w:szCs w:val="20"/>
+          <w:shd w:val="clear" w:color="auto" w:fill="F8F8F8"/>
+          <w:lang w:eastAsia="ru-RU"/>
+        </w:rPr>
+        <w:t>)</w:t>
       </w:r>
     </w:p>
     <w:p>
@@ -1256,7 +1548,29 @@
           <w:szCs w:val="24"/>
           <w:lang w:eastAsia="ru-RU"/>
         </w:rPr>
-        <w:t>При создании сайта, обычно, делают специальный административный интерфейс, через который можно модифицировать эти данные. А операции по манипулированию сущностями называют CRUD, что расшифровывается как Create, Read, Update и Delete. Другими словами для управления пользователями в админке (жаргон) есть соответствующий круд. Кстати распространено мнение что большинство веб-разработчиков занимается, по большей части, созданием крудов.</w:t>
+        <w:t xml:space="preserve">При создании сайта, обычно, делают специальный административный интерфейс, через который можно модифицировать эти данные. А операции по манипулированию сущностями называют CRUD, что расшифровывается как Create, Read, Update и Delete. </w:t>
+      </w:r>
+      <w:proofErr w:type="gramStart"/>
+      <w:r>
+        <w:rPr>
+          <w:rFonts w:ascii="Segoe UI" w:eastAsia="Times New Roman" w:hAnsi="Segoe UI" w:cs="Segoe UI"/>
+          <w:color w:val="292B2C"/>
+          <w:sz w:val="24"/>
+          <w:szCs w:val="24"/>
+          <w:lang w:eastAsia="ru-RU"/>
+        </w:rPr>
+        <w:t>Другими словами</w:t>
+      </w:r>
+      <w:proofErr w:type="gramEnd"/>
+      <w:r>
+        <w:rPr>
+          <w:rFonts w:ascii="Segoe UI" w:eastAsia="Times New Roman" w:hAnsi="Segoe UI" w:cs="Segoe UI"/>
+          <w:color w:val="292B2C"/>
+          <w:sz w:val="24"/>
+          <w:szCs w:val="24"/>
+          <w:lang w:eastAsia="ru-RU"/>
+        </w:rPr>
+        <w:t xml:space="preserve"> для управления пользователями в админке (жаргон) есть соответствующий круд. Кстати распространено мнение что большинство веб-разработчиков занимается, по большей части, созданием крудов.</w:t>
       </w:r>
     </w:p>
     <w:p>
@@ -2074,7 +2388,29 @@
           <w:szCs w:val="24"/>
           <w:lang w:eastAsia="ru-RU"/>
         </w:rPr>
-        <w:t>Еще раз подчеркну то, что выполнение кода происходит только на сервере и скрыто от глаз пользователей. Все что видно из браузера, это HTML документ пришедший от сервера.</w:t>
+        <w:t xml:space="preserve">Еще раз подчеркну то, что выполнение кода происходит только на сервере и скрыто от глаз пользователей. Все что видно из браузера, это HTML </w:t>
+      </w:r>
+      <w:proofErr w:type="gramStart"/>
+      <w:r>
+        <w:rPr>
+          <w:rFonts w:ascii="Segoe UI" w:eastAsia="Times New Roman" w:hAnsi="Segoe UI" w:cs="Segoe UI"/>
+          <w:color w:val="292B2C"/>
+          <w:sz w:val="24"/>
+          <w:szCs w:val="24"/>
+          <w:lang w:eastAsia="ru-RU"/>
+        </w:rPr>
+        <w:t>документ</w:t>
+      </w:r>
+      <w:proofErr w:type="gramEnd"/>
+      <w:r>
+        <w:rPr>
+          <w:rFonts w:ascii="Segoe UI" w:eastAsia="Times New Roman" w:hAnsi="Segoe UI" w:cs="Segoe UI"/>
+          <w:color w:val="292B2C"/>
+          <w:sz w:val="24"/>
+          <w:szCs w:val="24"/>
+          <w:lang w:eastAsia="ru-RU"/>
+        </w:rPr>
+        <w:t xml:space="preserve"> пришедший от сервера.</w:t>
       </w:r>
     </w:p>
     <w:p>
@@ -2306,7 +2642,51 @@
           <w:szCs w:val="24"/>
           <w:lang w:eastAsia="ru-RU"/>
         </w:rPr>
-        <w:t>Хотя использование CMS выглядит очень заманчивым, но так же как и shared хостинг, для любой, более менее серьезной, системы CMS будет больше мешать чем помогать. Чаще их используют когда надо дешево и сам сайт представляет из себя нечто типичное, например, каталог продуктов. Системы аналогичные </w:t>
+        <w:t xml:space="preserve">Хотя использование CMS выглядит очень заманчивым, но </w:t>
+      </w:r>
+      <w:proofErr w:type="gramStart"/>
+      <w:r>
+        <w:rPr>
+          <w:rFonts w:ascii="Segoe UI" w:eastAsia="Times New Roman" w:hAnsi="Segoe UI" w:cs="Segoe UI"/>
+          <w:color w:val="292B2C"/>
+          <w:sz w:val="24"/>
+          <w:szCs w:val="24"/>
+          <w:lang w:eastAsia="ru-RU"/>
+        </w:rPr>
+        <w:t>так же</w:t>
+      </w:r>
+      <w:proofErr w:type="gramEnd"/>
+      <w:r>
+        <w:rPr>
+          <w:rFonts w:ascii="Segoe UI" w:eastAsia="Times New Roman" w:hAnsi="Segoe UI" w:cs="Segoe UI"/>
+          <w:color w:val="292B2C"/>
+          <w:sz w:val="24"/>
+          <w:szCs w:val="24"/>
+          <w:lang w:eastAsia="ru-RU"/>
+        </w:rPr>
+        <w:t xml:space="preserve"> как и shared хостинг, для любой, более менее серьезной, системы CMS будет больше мешать чем помогать. Чаще их </w:t>
+      </w:r>
+      <w:proofErr w:type="gramStart"/>
+      <w:r>
+        <w:rPr>
+          <w:rFonts w:ascii="Segoe UI" w:eastAsia="Times New Roman" w:hAnsi="Segoe UI" w:cs="Segoe UI"/>
+          <w:color w:val="292B2C"/>
+          <w:sz w:val="24"/>
+          <w:szCs w:val="24"/>
+          <w:lang w:eastAsia="ru-RU"/>
+        </w:rPr>
+        <w:t>используют</w:t>
+      </w:r>
+      <w:proofErr w:type="gramEnd"/>
+      <w:r>
+        <w:rPr>
+          <w:rFonts w:ascii="Segoe UI" w:eastAsia="Times New Roman" w:hAnsi="Segoe UI" w:cs="Segoe UI"/>
+          <w:color w:val="292B2C"/>
+          <w:sz w:val="24"/>
+          <w:szCs w:val="24"/>
+          <w:lang w:eastAsia="ru-RU"/>
+        </w:rPr>
+        <w:t xml:space="preserve"> когда надо дешево и сам сайт представляет из себя нечто типичное, например, каталог продуктов. Системы аналогичные </w:t>
       </w:r>
       <w:hyperlink r:id="rId8" w:tgtFrame="_blank" w:history="1">
         <w:r>
@@ -2400,7 +2780,29 @@
           <w:szCs w:val="24"/>
           <w:lang w:eastAsia="ru-RU"/>
         </w:rPr>
-        <w:t>Основной способ разработки, используемый профессиональными разработчиками. Фреймворк - это каркас, который создан для программистов и предоставляет готовые решения для типичных задач веб-разработки, например маршрутизацию, интеграцию с хранилищем, шаблонизацию и многое другое. Фреймворки не навязывают конкретную структуру базы данных (в отличие от CMS), более того они вообще не требуют ее наличия. С другой стороны, у хороших фреймворков такое количество дополнений, что сайт с не самой простой логикой и возможностями можно запрограммировать (почти что собрать) за очень короткий срок.</w:t>
+        <w:t xml:space="preserve">Основной способ разработки, используемый профессиональными разработчиками. Фреймворк - это каркас, который создан для программистов и предоставляет готовые решения для типичных задач веб-разработки, </w:t>
+      </w:r>
+      <w:proofErr w:type="gramStart"/>
+      <w:r>
+        <w:rPr>
+          <w:rFonts w:ascii="Segoe UI" w:eastAsia="Times New Roman" w:hAnsi="Segoe UI" w:cs="Segoe UI"/>
+          <w:color w:val="292B2C"/>
+          <w:sz w:val="24"/>
+          <w:szCs w:val="24"/>
+          <w:lang w:eastAsia="ru-RU"/>
+        </w:rPr>
+        <w:t>например</w:t>
+      </w:r>
+      <w:proofErr w:type="gramEnd"/>
+      <w:r>
+        <w:rPr>
+          <w:rFonts w:ascii="Segoe UI" w:eastAsia="Times New Roman" w:hAnsi="Segoe UI" w:cs="Segoe UI"/>
+          <w:color w:val="292B2C"/>
+          <w:sz w:val="24"/>
+          <w:szCs w:val="24"/>
+          <w:lang w:eastAsia="ru-RU"/>
+        </w:rPr>
+        <w:t xml:space="preserve"> маршрутизацию, интеграцию с хранилищем, шаблонизацию и многое другое. Фреймворки не навязывают конкретную структуру базы данных (в отличие от CMS), более того они вообще не требуют ее наличия. С другой стороны, у хороших фреймворков такое количество дополнений, что сайт с не самой простой логикой и возможностями можно запрограммировать (почти что собрать) за очень короткий срок.</w:t>
       </w:r>
     </w:p>
     <w:p>
@@ -2813,7 +3215,29 @@
           <w:szCs w:val="24"/>
           <w:lang w:eastAsia="ru-RU"/>
         </w:rPr>
-        <w:t>Какой бы способ разработки вы не выбрали, есть один элемент без которого обойтись нельзя, это веб-сервер. Веб-сервером называется специальная программа, которая принимает входящие http(s) запросы, например, из браузера, запускает ваш код на выполнение и возвращает сформированный ответ. Веб-сервер может возвращать не только html страницы, но так же и любые ресурсы, такие как архивы, рисунки, видео. Самым популярным решением на сегодняшний день является </w:t>
+        <w:t xml:space="preserve">Какой бы способ разработки вы не выбрали, есть один элемент без которого обойтись нельзя, это веб-сервер. Веб-сервером называется специальная программа, которая принимает входящие http(s) запросы, например, из браузера, запускает ваш код на выполнение и возвращает сформированный ответ. Веб-сервер может возвращать не только html страницы, но </w:t>
+      </w:r>
+      <w:proofErr w:type="gramStart"/>
+      <w:r>
+        <w:rPr>
+          <w:rFonts w:ascii="Segoe UI" w:eastAsia="Times New Roman" w:hAnsi="Segoe UI" w:cs="Segoe UI"/>
+          <w:color w:val="292B2C"/>
+          <w:sz w:val="24"/>
+          <w:szCs w:val="24"/>
+          <w:lang w:eastAsia="ru-RU"/>
+        </w:rPr>
+        <w:t>так же</w:t>
+      </w:r>
+      <w:proofErr w:type="gramEnd"/>
+      <w:r>
+        <w:rPr>
+          <w:rFonts w:ascii="Segoe UI" w:eastAsia="Times New Roman" w:hAnsi="Segoe UI" w:cs="Segoe UI"/>
+          <w:color w:val="292B2C"/>
+          <w:sz w:val="24"/>
+          <w:szCs w:val="24"/>
+          <w:lang w:eastAsia="ru-RU"/>
+        </w:rPr>
+        <w:t xml:space="preserve"> и любые ресурсы, такие как архивы, рисунки, видео. Самым популярным решением на сегодняшний день является </w:t>
       </w:r>
       <w:hyperlink r:id="rId11" w:tgtFrame="_blank" w:history="1">
         <w:r>
@@ -2907,7 +3331,29 @@
           <w:lang w:eastAsia="ru-RU"/>
         </w:rPr>
         <w:lastRenderedPageBreak/>
-        <w:t>Backend разработка не ограничивается только самим сайтом, более того, сайт это всего лишь вершина айсберга. Любой более менее серьезный проект, под капотом представляет из себя множество подсистем (говорят сервисы или микросервисы). Возьмите например сайт </w:t>
+        <w:t xml:space="preserve">Backend разработка не ограничивается только самим сайтом, более того, сайт это всего лишь вершина айсберга. Любой </w:t>
+      </w:r>
+      <w:proofErr w:type="gramStart"/>
+      <w:r>
+        <w:rPr>
+          <w:rFonts w:ascii="Segoe UI" w:eastAsia="Times New Roman" w:hAnsi="Segoe UI" w:cs="Segoe UI"/>
+          <w:color w:val="292B2C"/>
+          <w:sz w:val="24"/>
+          <w:szCs w:val="24"/>
+          <w:lang w:eastAsia="ru-RU"/>
+        </w:rPr>
+        <w:t>более менее</w:t>
+      </w:r>
+      <w:proofErr w:type="gramEnd"/>
+      <w:r>
+        <w:rPr>
+          <w:rFonts w:ascii="Segoe UI" w:eastAsia="Times New Roman" w:hAnsi="Segoe UI" w:cs="Segoe UI"/>
+          <w:color w:val="292B2C"/>
+          <w:sz w:val="24"/>
+          <w:szCs w:val="24"/>
+          <w:lang w:eastAsia="ru-RU"/>
+        </w:rPr>
+        <w:t xml:space="preserve"> серьезный проект, под капотом представляет из себя множество подсистем (говорят сервисы или микросервисы). Возьмите например сайт </w:t>
       </w:r>
       <w:hyperlink r:id="rId12" w:tgtFrame="_blank" w:history="1">
         <w:r>
@@ -2930,7 +3376,29 @@
           <w:szCs w:val="24"/>
           <w:lang w:eastAsia="ru-RU"/>
         </w:rPr>
-        <w:t>, мировой лидер по бронированию отелей. Посмотрите на него внимательно, пройдитесь по ссылкам и попробуйте прикинуть, сколько программистов работает внутри. Думаю что цифра вас удивит, программистов в букинге более 800 человек. Отдельная команда занимается подсистемой нотификаций (емейлы, факсы), другая биллингом, третья разрабатывает Backend для мобильного приложения, четвертая собственно мобильное приложение, а скорее всего мобильных команд несколько, каждая под свою платформу.</w:t>
+        <w:t xml:space="preserve">, мировой лидер по бронированию отелей. Посмотрите на него внимательно, пройдитесь по ссылкам и попробуйте прикинуть, сколько программистов работает внутри. </w:t>
+      </w:r>
+      <w:proofErr w:type="gramStart"/>
+      <w:r>
+        <w:rPr>
+          <w:rFonts w:ascii="Segoe UI" w:eastAsia="Times New Roman" w:hAnsi="Segoe UI" w:cs="Segoe UI"/>
+          <w:color w:val="292B2C"/>
+          <w:sz w:val="24"/>
+          <w:szCs w:val="24"/>
+          <w:lang w:eastAsia="ru-RU"/>
+        </w:rPr>
+        <w:t>Думаю</w:t>
+      </w:r>
+      <w:proofErr w:type="gramEnd"/>
+      <w:r>
+        <w:rPr>
+          <w:rFonts w:ascii="Segoe UI" w:eastAsia="Times New Roman" w:hAnsi="Segoe UI" w:cs="Segoe UI"/>
+          <w:color w:val="292B2C"/>
+          <w:sz w:val="24"/>
+          <w:szCs w:val="24"/>
+          <w:lang w:eastAsia="ru-RU"/>
+        </w:rPr>
+        <w:t xml:space="preserve"> что цифра вас удивит, программистов в букинге более 800 человек. Отдельная команда занимается подсистемой нотификаций (емейлы, факсы), другая биллингом, третья разрабатывает Backend для мобильного приложения, четвертая собственно мобильное приложение, а скорее всего мобильных команд несколько, каждая под свою платформу.</w:t>
       </w:r>
     </w:p>
     <w:p>
@@ -3024,103 +3492,97 @@
           <w:szCs w:val="24"/>
           <w:lang w:eastAsia="ru-RU"/>
         </w:rPr>
-        <w:t>Как правило в подобных проектах используются всевозможные технологии, какие только можно вообразить. Часть внутренних команд не имеет никакого отношения к вебу, хотя весь продукт</w:t>
-      </w:r>
-    </w:p>
-    <w:p/>
-    <w:p>
-      <w:r>
-        <w:t>ТЕСТЫ</w:t>
-      </w:r>
-    </w:p>
-    <w:p>
-      <w:pPr>
+        <w:t xml:space="preserve">Как правило в подобных проектах используются всевозможные технологии, какие только можно вообразить. Часть внутренних команд не имеет никакого отношения к вебу, </w:t>
+      </w:r>
+      <w:r>
         <w:rPr>
           <w:rFonts w:ascii="Segoe UI" w:hAnsi="Segoe UI" w:cs="Segoe UI"/>
           <w:color w:val="292B2C"/>
           <w:shd w:val="clear" w:color="auto" w:fill="FFFFFF"/>
         </w:rPr>
-      </w:pPr>
-      <w:r>
-        <w:rPr>
-          <w:rFonts w:ascii="Segoe UI" w:hAnsi="Segoe UI" w:cs="Segoe UI"/>
-          <w:color w:val="292B2C"/>
-          <w:shd w:val="clear" w:color="auto" w:fill="FFFFFF"/>
-        </w:rPr>
-        <w:t>Что из себя представляет динамический сайт в типичной конфигурации?</w:t>
-      </w:r>
-    </w:p>
-    <w:p>
-      <w:pPr>
-        <w:rPr>
-          <w:rFonts w:ascii="Segoe UI" w:hAnsi="Segoe UI" w:cs="Segoe UI"/>
-          <w:color w:val="292B2C"/>
-          <w:shd w:val="clear" w:color="auto" w:fill="FFFFFF"/>
-        </w:rPr>
-      </w:pPr>
-      <w:r>
-        <w:rPr>
-          <w:rFonts w:ascii="Segoe UI" w:hAnsi="Segoe UI" w:cs="Segoe UI"/>
-          <w:color w:val="292B2C"/>
-          <w:shd w:val="clear" w:color="auto" w:fill="FFFFFF"/>
-        </w:rPr>
-        <w:tab/>
-      </w:r>
-      <w:r>
-        <w:rPr>
-          <w:rFonts w:ascii="Segoe UI" w:hAnsi="Segoe UI" w:cs="Segoe UI"/>
-          <w:color w:val="292B2C"/>
-          <w:shd w:val="clear" w:color="auto" w:fill="FFFFFF"/>
-        </w:rPr>
-        <w:t>Веб-сервер + код + база данных</w:t>
-      </w:r>
-    </w:p>
-    <w:p>
-      <w:pPr>
-        <w:rPr>
-          <w:rFonts w:ascii="Segoe UI" w:hAnsi="Segoe UI" w:cs="Segoe UI"/>
-          <w:color w:val="292B2C"/>
-          <w:shd w:val="clear" w:color="auto" w:fill="FFFFFF"/>
-        </w:rPr>
-      </w:pPr>
-      <w:r>
-        <w:rPr>
-          <w:rFonts w:ascii="Segoe UI" w:hAnsi="Segoe UI" w:cs="Segoe UI"/>
-          <w:color w:val="292B2C"/>
-          <w:shd w:val="clear" w:color="auto" w:fill="FFFFFF"/>
-        </w:rPr>
-        <w:t>Можно ли всегда однозначно определить является ли сайт статическим или динамическим?</w:t>
-      </w:r>
-    </w:p>
-    <w:p>
-      <w:pPr>
-        <w:rPr>
-          <w:rFonts w:ascii="Segoe UI" w:hAnsi="Segoe UI" w:cs="Segoe UI"/>
-          <w:color w:val="292B2C"/>
-          <w:shd w:val="clear" w:color="auto" w:fill="FFFFFF"/>
-        </w:rPr>
-      </w:pPr>
-      <w:r>
-        <w:rPr>
-          <w:rFonts w:ascii="Segoe UI" w:hAnsi="Segoe UI" w:cs="Segoe UI"/>
-          <w:color w:val="292B2C"/>
-          <w:shd w:val="clear" w:color="auto" w:fill="FFFFFF"/>
-        </w:rPr>
-        <w:tab/>
-      </w:r>
-      <w:r>
-        <w:rPr>
-          <w:rFonts w:ascii="Segoe UI" w:hAnsi="Segoe UI" w:cs="Segoe UI"/>
-          <w:color w:val="292B2C"/>
-          <w:shd w:val="clear" w:color="auto" w:fill="FFFFFF"/>
-        </w:rPr>
-        <w:t>Нет, ведь браузер получает уже готовый html</w:t>
+        <w:t>хотя весь продукт представляет из себя, в первую очередь, веб-сайт.</w:t>
       </w:r>
     </w:p>
     <w:p>
       <w:bookmarkStart w:id="0" w:name="_GoBack"/>
       <w:bookmarkEnd w:id="0"/>
     </w:p>
+    <w:p>
+      <w:r>
+        <w:t>ТЕСТЫ</w:t>
+      </w:r>
+    </w:p>
+    <w:p>
+      <w:pPr>
+        <w:rPr>
+          <w:rFonts w:ascii="Segoe UI" w:hAnsi="Segoe UI" w:cs="Segoe UI"/>
+          <w:color w:val="292B2C"/>
+          <w:shd w:val="clear" w:color="auto" w:fill="FFFFFF"/>
+        </w:rPr>
+      </w:pPr>
+      <w:r>
+        <w:rPr>
+          <w:rFonts w:ascii="Segoe UI" w:hAnsi="Segoe UI" w:cs="Segoe UI"/>
+          <w:color w:val="292B2C"/>
+          <w:shd w:val="clear" w:color="auto" w:fill="FFFFFF"/>
+        </w:rPr>
+        <w:t>Что из себя представляет динамический сайт в типичной конфигурации?</w:t>
+      </w:r>
+    </w:p>
+    <w:p>
+      <w:pPr>
+        <w:rPr>
+          <w:rFonts w:ascii="Segoe UI" w:hAnsi="Segoe UI" w:cs="Segoe UI"/>
+          <w:color w:val="292B2C"/>
+          <w:shd w:val="clear" w:color="auto" w:fill="FFFFFF"/>
+        </w:rPr>
+      </w:pPr>
+      <w:r>
+        <w:rPr>
+          <w:rFonts w:ascii="Segoe UI" w:hAnsi="Segoe UI" w:cs="Segoe UI"/>
+          <w:color w:val="292B2C"/>
+          <w:shd w:val="clear" w:color="auto" w:fill="FFFFFF"/>
+        </w:rPr>
+        <w:tab/>
+        <w:t>Веб-сервер + код + база данных</w:t>
+      </w:r>
+    </w:p>
+    <w:p>
+      <w:pPr>
+        <w:rPr>
+          <w:rFonts w:ascii="Segoe UI" w:hAnsi="Segoe UI" w:cs="Segoe UI"/>
+          <w:color w:val="292B2C"/>
+          <w:shd w:val="clear" w:color="auto" w:fill="FFFFFF"/>
+        </w:rPr>
+      </w:pPr>
+      <w:r>
+        <w:rPr>
+          <w:rFonts w:ascii="Segoe UI" w:hAnsi="Segoe UI" w:cs="Segoe UI"/>
+          <w:color w:val="292B2C"/>
+          <w:shd w:val="clear" w:color="auto" w:fill="FFFFFF"/>
+        </w:rPr>
+        <w:t>Можно ли всегда однозначно определить является ли сайт статическим или динамическим?</w:t>
+      </w:r>
+    </w:p>
+    <w:p>
+      <w:pPr>
+        <w:rPr>
+          <w:rFonts w:ascii="Segoe UI" w:hAnsi="Segoe UI" w:cs="Segoe UI"/>
+          <w:color w:val="292B2C"/>
+          <w:shd w:val="clear" w:color="auto" w:fill="FFFFFF"/>
+        </w:rPr>
+      </w:pPr>
+      <w:r>
+        <w:rPr>
+          <w:rFonts w:ascii="Segoe UI" w:hAnsi="Segoe UI" w:cs="Segoe UI"/>
+          <w:color w:val="292B2C"/>
+          <w:shd w:val="clear" w:color="auto" w:fill="FFFFFF"/>
+        </w:rPr>
+        <w:tab/>
+        <w:t>Нет, ведь браузер получает уже готовый html</w:t>
+      </w:r>
+    </w:p>
+    <w:p/>
     <w:sectPr>
       <w:pgSz w:w="11906" w:h="16838"/>
       <w:pgMar w:top="1134" w:right="850" w:bottom="1134" w:left="1701" w:header="708" w:footer="708" w:gutter="0"/>
@@ -3132,8 +3594,8 @@
 </file>
 
 <file path=word/numbering.xml><?xml version="1.0" encoding="utf-8"?>
-<w:numbering xmlns:wpc="http://schemas.microsoft.com/office/word/2010/wordprocessingCanvas" xmlns:mc="http://schemas.openxmlformats.org/markup-compatibility/2006" xmlns:o="urn:schemas-microsoft-com:office:office" xmlns:r="http://schemas.openxmlformats.org/officeDocument/2006/relationships" xmlns:m="http://schemas.openxmlformats.org/officeDocument/2006/math" xmlns:v="urn:schemas-microsoft-com:vml" xmlns:wp14="http://schemas.microsoft.com/office/word/2010/wordprocessingDrawing" xmlns:wp="http://schemas.openxmlformats.org/drawingml/2006/wordprocessingDrawing" xmlns:w10="urn:schemas-microsoft-com:office:word" xmlns:w="http://schemas.openxmlformats.org/wordprocessingml/2006/main" xmlns:w14="http://schemas.microsoft.com/office/word/2010/wordml" xmlns:w15="http://schemas.microsoft.com/office/word/2012/wordml" xmlns:wpg="http://schemas.microsoft.com/office/word/2010/wordprocessingGroup" xmlns:wpi="http://schemas.microsoft.com/office/word/2010/wordprocessingInk" xmlns:wne="http://schemas.microsoft.com/office/word/2006/wordml" xmlns:wps="http://schemas.microsoft.com/office/word/2010/wordprocessingShape" mc:Ignorable="w14 w15 wp14">
-  <w:abstractNum w:abstractNumId="0">
+<w:numbering xmlns:wpc="http://schemas.microsoft.com/office/word/2010/wordprocessingCanvas" xmlns:cx="http://schemas.microsoft.com/office/drawing/2014/chartex" xmlns:cx1="http://schemas.microsoft.com/office/drawing/2015/9/8/chartex" xmlns:mc="http://schemas.openxmlformats.org/markup-compatibility/2006" xmlns:o="urn:schemas-microsoft-com:office:office" xmlns:r="http://schemas.openxmlformats.org/officeDocument/2006/relationships" xmlns:m="http://schemas.openxmlformats.org/officeDocument/2006/math" xmlns:v="urn:schemas-microsoft-com:vml" xmlns:wp14="http://schemas.microsoft.com/office/word/2010/wordprocessingDrawing" xmlns:wp="http://schemas.openxmlformats.org/drawingml/2006/wordprocessingDrawing" xmlns:w10="urn:schemas-microsoft-com:office:word" xmlns:w="http://schemas.openxmlformats.org/wordprocessingml/2006/main" xmlns:w14="http://schemas.microsoft.com/office/word/2010/wordml" xmlns:w15="http://schemas.microsoft.com/office/word/2012/wordml" xmlns:w16se="http://schemas.microsoft.com/office/word/2015/wordml/symex" xmlns:wpg="http://schemas.microsoft.com/office/word/2010/wordprocessingGroup" xmlns:wpi="http://schemas.microsoft.com/office/word/2010/wordprocessingInk" xmlns:wne="http://schemas.microsoft.com/office/word/2006/wordml" xmlns:wps="http://schemas.microsoft.com/office/word/2010/wordprocessingShape" mc:Ignorable="w14 w15 w16se wp14">
+  <w:abstractNum w:abstractNumId="0" w15:restartNumberingAfterBreak="0">
     <w:nsid w:val="7CF16FF0"/>
     <w:multiLevelType w:val="multilevel"/>
     <w:tmpl w:val="4524DEF0"/>
@@ -3289,7 +3751,7 @@
 </file>
 
 <file path=word/styles.xml><?xml version="1.0" encoding="utf-8"?>
-<w:styles xmlns:mc="http://schemas.openxmlformats.org/markup-compatibility/2006" xmlns:r="http://schemas.openxmlformats.org/officeDocument/2006/relationships" xmlns:w="http://schemas.openxmlformats.org/wordprocessingml/2006/main" xmlns:w14="http://schemas.microsoft.com/office/word/2010/wordml" xmlns:w15="http://schemas.microsoft.com/office/word/2012/wordml" mc:Ignorable="w14 w15">
+<w:styles xmlns:mc="http://schemas.openxmlformats.org/markup-compatibility/2006" xmlns:r="http://schemas.openxmlformats.org/officeDocument/2006/relationships" xmlns:w="http://schemas.openxmlformats.org/wordprocessingml/2006/main" xmlns:w14="http://schemas.microsoft.com/office/word/2010/wordml" xmlns:w15="http://schemas.microsoft.com/office/word/2012/wordml" xmlns:w16se="http://schemas.microsoft.com/office/word/2015/wordml/symex" mc:Ignorable="w14 w15 w16se">
   <w:docDefaults>
     <w:rPrDefault>
       <w:rPr>

</xml_diff>